<commit_message>
Update diploma docs and diagrams
</commit_message>
<xml_diff>
--- a/docs/Scheme_DB.docx
+++ b/docs/Scheme_DB.docx
@@ -59,10 +59,10 @@
                 <w:lang w:val="en-US"/>
               </w:rPr>
               <w:drawing>
-                <wp:inline distT="0" distB="0" distL="0" distR="0" wp14:anchorId="5C5D9B75" wp14:editId="760745B4">
-                  <wp:extent cx="11894932" cy="8069345"/>
-                  <wp:effectExtent l="0" t="0" r="5080" b="0"/>
-                  <wp:docPr id="6" name="Рисунок 6"/>
+                <wp:inline distT="0" distB="0" distL="0" distR="0" wp14:anchorId="0654F8D8" wp14:editId="4AE2583A">
+                  <wp:extent cx="11763184" cy="7979968"/>
+                  <wp:effectExtent l="0" t="0" r="0" b="0"/>
+                  <wp:docPr id="1" name="Рисунок 1"/>
                   <wp:cNvGraphicFramePr>
                     <a:graphicFrameLocks xmlns:a="http://schemas.openxmlformats.org/drawingml/2006/main" noChangeAspect="1"/>
                   </wp:cNvGraphicFramePr>
@@ -70,7 +70,7 @@
                     <a:graphicData uri="http://schemas.openxmlformats.org/drawingml/2006/picture">
                       <pic:pic xmlns:pic="http://schemas.openxmlformats.org/drawingml/2006/picture">
                         <pic:nvPicPr>
-                          <pic:cNvPr id="6" name="Рисунок 6"/>
+                          <pic:cNvPr id="1" name="Рисунок 1"/>
                           <pic:cNvPicPr/>
                         </pic:nvPicPr>
                         <pic:blipFill>
@@ -91,7 +91,7 @@
                         <pic:spPr>
                           <a:xfrm>
                             <a:off x="0" y="0"/>
-                            <a:ext cx="11938261" cy="8098738"/>
+                            <a:ext cx="11774668" cy="7987759"/>
                           </a:xfrm>
                           <a:prstGeom prst="rect">
                             <a:avLst/>
@@ -202,15 +202,36 @@
                 <w:sz w:val="24"/>
                 <w:szCs w:val="24"/>
               </w:rPr>
-              <w:t>БГТУ 00.</w:t>
-            </w:r>
-            <w:proofErr w:type="gramStart"/>
+              <w:t>БГТУ 0</w:t>
+            </w:r>
             <w:r>
               <w:rPr>
                 <w:sz w:val="24"/>
                 <w:szCs w:val="24"/>
               </w:rPr>
-              <w:t>00.ПЗ</w:t>
+              <w:t>2</w:t>
+            </w:r>
+            <w:r>
+              <w:rPr>
+                <w:sz w:val="24"/>
+                <w:szCs w:val="24"/>
+              </w:rPr>
+              <w:t>.</w:t>
+            </w:r>
+            <w:proofErr w:type="gramStart"/>
+            <w:r>
+              <w:rPr>
+                <w:sz w:val="24"/>
+                <w:szCs w:val="24"/>
+              </w:rPr>
+              <w:t>00.</w:t>
+            </w:r>
+            <w:r>
+              <w:rPr>
+                <w:sz w:val="24"/>
+                <w:szCs w:val="24"/>
+              </w:rPr>
+              <w:t>ГЧ</w:t>
             </w:r>
             <w:proofErr w:type="gramEnd"/>
           </w:p>
@@ -482,16 +503,15 @@
               <w:rPr>
                 <w:sz w:val="24"/>
                 <w:szCs w:val="24"/>
-                <w:lang w:val="en-US"/>
-              </w:rPr>
-              <w:t>C</w:t>
+              </w:rPr>
+              <w:t>Логическая схема</w:t>
             </w:r>
             <w:r>
               <w:rPr>
                 <w:sz w:val="24"/>
                 <w:szCs w:val="24"/>
               </w:rPr>
-              <w:t>хема структуры базы данных</w:t>
+              <w:t xml:space="preserve"> базы данных</w:t>
             </w:r>
           </w:p>
         </w:tc>
@@ -883,6 +903,16 @@
                 <w:sz w:val="18"/>
               </w:rPr>
             </w:pPr>
+            <w:r>
+              <w:rPr>
+                <w:rFonts w:ascii="Times New Roman" w:hAnsi="Times New Roman"/>
+                <w:i w:val="0"/>
+                <w:iCs/>
+                <w:sz w:val="18"/>
+                <w:lang w:val="en-US"/>
+              </w:rPr>
+              <w:t xml:space="preserve"> </w:t>
+            </w:r>
             <w:proofErr w:type="spellStart"/>
             <w:r>
               <w:rPr>
@@ -939,6 +969,16 @@
                 <w:lang w:val="ru-RU"/>
               </w:rPr>
             </w:pPr>
+            <w:r>
+              <w:rPr>
+                <w:rFonts w:ascii="Times New Roman" w:hAnsi="Times New Roman"/>
+                <w:spacing w:val="-10"/>
+                <w:sz w:val="18"/>
+                <w:szCs w:val="18"/>
+                <w:lang w:val="en-US"/>
+              </w:rPr>
+              <w:t xml:space="preserve"> </w:t>
+            </w:r>
             <w:proofErr w:type="spellStart"/>
             <w:r>
               <w:rPr>
@@ -1164,6 +1204,16 @@
                 <w:sz w:val="18"/>
               </w:rPr>
             </w:pPr>
+            <w:r>
+              <w:rPr>
+                <w:rFonts w:ascii="Times New Roman" w:hAnsi="Times New Roman"/>
+                <w:i w:val="0"/>
+                <w:iCs/>
+                <w:sz w:val="18"/>
+                <w:lang w:val="en-US"/>
+              </w:rPr>
+              <w:t xml:space="preserve"> </w:t>
+            </w:r>
             <w:proofErr w:type="spellStart"/>
             <w:r>
               <w:rPr>
@@ -1218,6 +1268,15 @@
                 <w:szCs w:val="18"/>
               </w:rPr>
             </w:pPr>
+            <w:r>
+              <w:rPr>
+                <w:rFonts w:ascii="Times New Roman" w:hAnsi="Times New Roman"/>
+                <w:sz w:val="18"/>
+                <w:szCs w:val="18"/>
+                <w:lang w:val="en-US"/>
+              </w:rPr>
+              <w:t xml:space="preserve"> </w:t>
+            </w:r>
             <w:proofErr w:type="spellStart"/>
             <w:r>
               <w:rPr>
@@ -1485,8 +1544,17 @@
               <w:rPr>
                 <w:i w:val="0"/>
                 <w:iCs/>
-              </w:rPr>
-            </w:pPr>
+                <w:lang w:val="en-US"/>
+              </w:rPr>
+            </w:pPr>
+            <w:r>
+              <w:rPr>
+                <w:i w:val="0"/>
+                <w:iCs/>
+                <w:lang w:val="en-US"/>
+              </w:rPr>
+              <w:t xml:space="preserve"> </w:t>
+            </w:r>
           </w:p>
         </w:tc>
         <w:tc>
@@ -1641,6 +1709,16 @@
                 <w:i w:val="0"/>
                 <w:iCs/>
                 <w:sz w:val="18"/>
+                <w:lang w:val="en-US"/>
+              </w:rPr>
+              <w:t xml:space="preserve"> </w:t>
+            </w:r>
+            <w:r>
+              <w:rPr>
+                <w:rFonts w:ascii="Times New Roman" w:hAnsi="Times New Roman"/>
+                <w:i w:val="0"/>
+                <w:iCs/>
+                <w:sz w:val="18"/>
               </w:rPr>
               <w:t>Н. Контр.</w:t>
             </w:r>
@@ -1680,6 +1758,16 @@
                 <w:lang w:val="ru-RU"/>
               </w:rPr>
             </w:pPr>
+            <w:r>
+              <w:rPr>
+                <w:rFonts w:ascii="Times New Roman" w:hAnsi="Times New Roman"/>
+                <w:spacing w:val="-10"/>
+                <w:sz w:val="18"/>
+                <w:szCs w:val="18"/>
+                <w:lang w:val="en-US"/>
+              </w:rPr>
+              <w:t xml:space="preserve"> </w:t>
+            </w:r>
             <w:proofErr w:type="spellStart"/>
             <w:r>
               <w:rPr>
@@ -1712,6 +1800,7 @@
                 <w:iCs/>
                 <w:sz w:val="18"/>
                 <w:szCs w:val="18"/>
+                <w:lang w:val="en-US"/>
               </w:rPr>
             </w:pPr>
           </w:p>
@@ -1787,19 +1876,41 @@
               <w:spacing w:before="20"/>
               <w:rPr>
                 <w:i/>
+                <w:sz w:val="24"/>
+                <w:szCs w:val="24"/>
               </w:rPr>
             </w:pPr>
             <w:r>
               <w:rPr>
                 <w:i/>
+                <w:sz w:val="24"/>
+                <w:szCs w:val="24"/>
               </w:rPr>
               <w:t xml:space="preserve">БГТУ </w:t>
             </w:r>
             <w:r>
               <w:rPr>
                 <w:i/>
-              </w:rPr>
-              <w:t>74217147, 2021</w:t>
+                <w:sz w:val="24"/>
+                <w:szCs w:val="24"/>
+              </w:rPr>
+              <w:t>7421</w:t>
+            </w:r>
+            <w:r>
+              <w:rPr>
+                <w:i/>
+                <w:sz w:val="24"/>
+                <w:szCs w:val="24"/>
+              </w:rPr>
+              <w:t>8026</w:t>
+            </w:r>
+            <w:r>
+              <w:rPr>
+                <w:i/>
+                <w:sz w:val="24"/>
+                <w:szCs w:val="24"/>
+              </w:rPr>
+              <w:t>, 2021</w:t>
             </w:r>
           </w:p>
         </w:tc>
@@ -1844,6 +1955,16 @@
                 <w:sz w:val="18"/>
               </w:rPr>
             </w:pPr>
+            <w:r>
+              <w:rPr>
+                <w:rFonts w:ascii="Times New Roman" w:hAnsi="Times New Roman"/>
+                <w:i w:val="0"/>
+                <w:iCs/>
+                <w:sz w:val="18"/>
+                <w:lang w:val="en-US"/>
+              </w:rPr>
+              <w:t xml:space="preserve"> </w:t>
+            </w:r>
             <w:proofErr w:type="spellStart"/>
             <w:r>
               <w:rPr>
@@ -1897,6 +2018,14 @@
                 <w:szCs w:val="18"/>
               </w:rPr>
             </w:pPr>
+            <w:r>
+              <w:rPr>
+                <w:sz w:val="18"/>
+                <w:szCs w:val="18"/>
+                <w:lang w:val="en-US"/>
+              </w:rPr>
+              <w:t xml:space="preserve"> </w:t>
+            </w:r>
             <w:r>
               <w:rPr>
                 <w:sz w:val="18"/>

</xml_diff>